<commit_message>
Aggiunta gestione planner segreteria
</commit_message>
<xml_diff>
--- a/Domande x Luca.docx
+++ b/Domande x Luca.docx
@@ -50,7 +50,25 @@
           <w:sz w:val="24"/>
           <w:szCs w:val="24"/>
         </w:rPr>
-        <w:t xml:space="preserve">in una GetInput </w:t>
+        <w:t xml:space="preserve">in una </w:t>
+      </w:r>
+      <w:proofErr w:type="spellStart"/>
+      <w:r>
+        <w:rPr>
+          <w:rFonts w:ascii="Times New Roman" w:hAnsi="Times New Roman" w:cs="Times New Roman"/>
+          <w:sz w:val="24"/>
+          <w:szCs w:val="24"/>
+        </w:rPr>
+        <w:t>GetInput</w:t>
+      </w:r>
+      <w:proofErr w:type="spellEnd"/>
+      <w:r>
+        <w:rPr>
+          <w:rFonts w:ascii="Times New Roman" w:hAnsi="Times New Roman" w:cs="Times New Roman"/>
+          <w:sz w:val="24"/>
+          <w:szCs w:val="24"/>
+        </w:rPr>
+        <w:t xml:space="preserve"> </w:t>
       </w:r>
       <w:r>
         <w:rPr>
@@ -96,13 +114,23 @@
           <w:szCs w:val="24"/>
         </w:rPr>
       </w:pPr>
-      <w:r>
-        <w:rPr>
-          <w:rFonts w:ascii="Times New Roman" w:hAnsi="Times New Roman" w:cs="Times New Roman"/>
-          <w:sz w:val="24"/>
-          <w:szCs w:val="24"/>
-        </w:rPr>
-        <w:t>Screenshot del reparto prima di salvare e usarlo come texture del reparto</w:t>
+      <w:proofErr w:type="spellStart"/>
+      <w:r>
+        <w:rPr>
+          <w:rFonts w:ascii="Times New Roman" w:hAnsi="Times New Roman" w:cs="Times New Roman"/>
+          <w:sz w:val="24"/>
+          <w:szCs w:val="24"/>
+        </w:rPr>
+        <w:t>Screenshot</w:t>
+      </w:r>
+      <w:proofErr w:type="spellEnd"/>
+      <w:r>
+        <w:rPr>
+          <w:rFonts w:ascii="Times New Roman" w:hAnsi="Times New Roman" w:cs="Times New Roman"/>
+          <w:sz w:val="24"/>
+          <w:szCs w:val="24"/>
+        </w:rPr>
+        <w:t xml:space="preserve"> del reparto prima di salvare e usarlo come texture del reparto</w:t>
       </w:r>
     </w:p>
     <w:p>
@@ -168,8 +196,36 @@
           <w:sz w:val="24"/>
           <w:szCs w:val="24"/>
         </w:rPr>
-        <w:t>Utilizzo del modello stl con proprietà clickabili</w:t>
-      </w:r>
+        <w:t xml:space="preserve">Utilizzo del modello </w:t>
+      </w:r>
+      <w:proofErr w:type="spellStart"/>
+      <w:r>
+        <w:rPr>
+          <w:rFonts w:ascii="Times New Roman" w:hAnsi="Times New Roman" w:cs="Times New Roman"/>
+          <w:sz w:val="24"/>
+          <w:szCs w:val="24"/>
+        </w:rPr>
+        <w:t>stl</w:t>
+      </w:r>
+      <w:proofErr w:type="spellEnd"/>
+      <w:r>
+        <w:rPr>
+          <w:rFonts w:ascii="Times New Roman" w:hAnsi="Times New Roman" w:cs="Times New Roman"/>
+          <w:sz w:val="24"/>
+          <w:szCs w:val="24"/>
+        </w:rPr>
+        <w:t xml:space="preserve"> con proprietà </w:t>
+      </w:r>
+      <w:proofErr w:type="spellStart"/>
+      <w:r>
+        <w:rPr>
+          <w:rFonts w:ascii="Times New Roman" w:hAnsi="Times New Roman" w:cs="Times New Roman"/>
+          <w:sz w:val="24"/>
+          <w:szCs w:val="24"/>
+        </w:rPr>
+        <w:t>clickabili</w:t>
+      </w:r>
+      <w:proofErr w:type="spellEnd"/>
     </w:p>
     <w:p>
       <w:pPr>
@@ -271,8 +327,72 @@
           <w:sz w:val="24"/>
           <w:szCs w:val="24"/>
         </w:rPr>
-        <w:t>Con file direct non funzionano le advanced options di search and replace</w:t>
-      </w:r>
+        <w:t xml:space="preserve">Con file </w:t>
+      </w:r>
+      <w:proofErr w:type="spellStart"/>
+      <w:r>
+        <w:rPr>
+          <w:rFonts w:ascii="Times New Roman" w:hAnsi="Times New Roman" w:cs="Times New Roman"/>
+          <w:sz w:val="24"/>
+          <w:szCs w:val="24"/>
+        </w:rPr>
+        <w:t>direct</w:t>
+      </w:r>
+      <w:proofErr w:type="spellEnd"/>
+      <w:r>
+        <w:rPr>
+          <w:rFonts w:ascii="Times New Roman" w:hAnsi="Times New Roman" w:cs="Times New Roman"/>
+          <w:sz w:val="24"/>
+          <w:szCs w:val="24"/>
+        </w:rPr>
+        <w:t xml:space="preserve"> non funzionano le </w:t>
+      </w:r>
+      <w:proofErr w:type="spellStart"/>
+      <w:r>
+        <w:rPr>
+          <w:rFonts w:ascii="Times New Roman" w:hAnsi="Times New Roman" w:cs="Times New Roman"/>
+          <w:sz w:val="24"/>
+          <w:szCs w:val="24"/>
+        </w:rPr>
+        <w:t>advanced</w:t>
+      </w:r>
+      <w:proofErr w:type="spellEnd"/>
+      <w:r>
+        <w:rPr>
+          <w:rFonts w:ascii="Times New Roman" w:hAnsi="Times New Roman" w:cs="Times New Roman"/>
+          <w:sz w:val="24"/>
+          <w:szCs w:val="24"/>
+        </w:rPr>
+        <w:t xml:space="preserve"> options di </w:t>
+      </w:r>
+      <w:proofErr w:type="spellStart"/>
+      <w:r>
+        <w:rPr>
+          <w:rFonts w:ascii="Times New Roman" w:hAnsi="Times New Roman" w:cs="Times New Roman"/>
+          <w:sz w:val="24"/>
+          <w:szCs w:val="24"/>
+        </w:rPr>
+        <w:t>search</w:t>
+      </w:r>
+      <w:proofErr w:type="spellEnd"/>
+      <w:r>
+        <w:rPr>
+          <w:rFonts w:ascii="Times New Roman" w:hAnsi="Times New Roman" w:cs="Times New Roman"/>
+          <w:sz w:val="24"/>
+          <w:szCs w:val="24"/>
+        </w:rPr>
+        <w:t xml:space="preserve"> and </w:t>
+      </w:r>
+      <w:proofErr w:type="spellStart"/>
+      <w:r>
+        <w:rPr>
+          <w:rFonts w:ascii="Times New Roman" w:hAnsi="Times New Roman" w:cs="Times New Roman"/>
+          <w:sz w:val="24"/>
+          <w:szCs w:val="24"/>
+        </w:rPr>
+        <w:t>replace</w:t>
+      </w:r>
+      <w:proofErr w:type="spellEnd"/>
     </w:p>
     <w:p>
       <w:pPr>
@@ -359,7 +479,43 @@
           <w:sz w:val="24"/>
           <w:szCs w:val="24"/>
         </w:rPr>
-        <w:t xml:space="preserve">con la funzione “save as” </w:t>
+        <w:t>con la funzione “</w:t>
+      </w:r>
+      <w:proofErr w:type="spellStart"/>
+      <w:r>
+        <w:rPr>
+          <w:rFonts w:ascii="Times New Roman" w:hAnsi="Times New Roman" w:cs="Times New Roman"/>
+          <w:sz w:val="24"/>
+          <w:szCs w:val="24"/>
+        </w:rPr>
+        <w:t>save</w:t>
+      </w:r>
+      <w:proofErr w:type="spellEnd"/>
+      <w:r>
+        <w:rPr>
+          <w:rFonts w:ascii="Times New Roman" w:hAnsi="Times New Roman" w:cs="Times New Roman"/>
+          <w:sz w:val="24"/>
+          <w:szCs w:val="24"/>
+        </w:rPr>
+        <w:t xml:space="preserve"> </w:t>
+      </w:r>
+      <w:proofErr w:type="spellStart"/>
+      <w:r>
+        <w:rPr>
+          <w:rFonts w:ascii="Times New Roman" w:hAnsi="Times New Roman" w:cs="Times New Roman"/>
+          <w:sz w:val="24"/>
+          <w:szCs w:val="24"/>
+        </w:rPr>
+        <w:t>as</w:t>
+      </w:r>
+      <w:proofErr w:type="spellEnd"/>
+      <w:r>
+        <w:rPr>
+          <w:rFonts w:ascii="Times New Roman" w:hAnsi="Times New Roman" w:cs="Times New Roman"/>
+          <w:sz w:val="24"/>
+          <w:szCs w:val="24"/>
+        </w:rPr>
+        <w:t xml:space="preserve">” </w:t>
       </w:r>
       <w:r>
         <w:rPr>
@@ -368,6 +524,67 @@
           <w:szCs w:val="24"/>
         </w:rPr>
         <w:t>non riporta logo? E perché la finestra dell’editor durante il debug si ridimensiona?</w:t>
+      </w:r>
+    </w:p>
+    <w:p>
+      <w:pPr>
+        <w:rPr>
+          <w:rFonts w:ascii="Times New Roman" w:hAnsi="Times New Roman" w:cs="Times New Roman"/>
+          <w:b/>
+          <w:bCs/>
+          <w:sz w:val="24"/>
+          <w:szCs w:val="24"/>
+        </w:rPr>
+      </w:pPr>
+      <w:r>
+        <w:rPr>
+          <w:rFonts w:ascii="Times New Roman" w:hAnsi="Times New Roman" w:cs="Times New Roman"/>
+          <w:b/>
+          <w:bCs/>
+          <w:sz w:val="24"/>
+          <w:szCs w:val="24"/>
+        </w:rPr>
+        <w:t>Planner</w:t>
+      </w:r>
+    </w:p>
+    <w:p>
+      <w:pPr>
+        <w:pStyle w:val="Paragrafoelenco"/>
+        <w:numPr>
+          <w:ilvl w:val="0"/>
+          <w:numId w:val="1"/>
+        </w:numPr>
+        <w:rPr>
+          <w:rFonts w:ascii="Times New Roman" w:hAnsi="Times New Roman" w:cs="Times New Roman"/>
+          <w:sz w:val="24"/>
+          <w:szCs w:val="24"/>
+        </w:rPr>
+      </w:pPr>
+      <w:r>
+        <w:rPr>
+          <w:rFonts w:ascii="Times New Roman" w:hAnsi="Times New Roman" w:cs="Times New Roman"/>
+          <w:sz w:val="24"/>
+          <w:szCs w:val="24"/>
+        </w:rPr>
+        <w:t xml:space="preserve">Gestione web </w:t>
+      </w:r>
+      <w:proofErr w:type="spellStart"/>
+      <w:r>
+        <w:rPr>
+          <w:rFonts w:ascii="Times New Roman" w:hAnsi="Times New Roman" w:cs="Times New Roman"/>
+          <w:sz w:val="24"/>
+          <w:szCs w:val="24"/>
+        </w:rPr>
+        <w:t>grid</w:t>
+      </w:r>
+      <w:proofErr w:type="spellEnd"/>
+      <w:r>
+        <w:rPr>
+          <w:rFonts w:ascii="Times New Roman" w:hAnsi="Times New Roman" w:cs="Times New Roman"/>
+          <w:sz w:val="24"/>
+          <w:szCs w:val="24"/>
+        </w:rPr>
+        <w:t xml:space="preserve"> multipla</w:t>
       </w:r>
     </w:p>
     <w:sectPr>

</xml_diff>

<commit_message>
Correzione Planner python definitiva
definizione esecuzione del planner in python (tramite ambiente creato in anaconda) + modifica colori verticalità + miglioramento albero cartelle
</commit_message>
<xml_diff>
--- a/Domande x Luca.docx
+++ b/Domande x Luca.docx
@@ -50,18 +50,16 @@
           <w:sz w:val="24"/>
           <w:szCs w:val="24"/>
         </w:rPr>
-        <w:t xml:space="preserve">in una </w:t>
-      </w:r>
-      <w:proofErr w:type="spellStart"/>
-      <w:r>
-        <w:rPr>
-          <w:rFonts w:ascii="Times New Roman" w:hAnsi="Times New Roman" w:cs="Times New Roman"/>
-          <w:sz w:val="24"/>
-          <w:szCs w:val="24"/>
-        </w:rPr>
-        <w:t>GetInput</w:t>
-      </w:r>
-      <w:proofErr w:type="spellEnd"/>
+        <w:t xml:space="preserve">in una GetInput </w:t>
+      </w:r>
+      <w:r>
+        <w:rPr>
+          <w:rFonts w:ascii="Times New Roman" w:hAnsi="Times New Roman" w:cs="Times New Roman"/>
+          <w:sz w:val="24"/>
+          <w:szCs w:val="24"/>
+        </w:rPr>
+        <w:t>-&gt; più foto per ogni anomalia</w:t>
+      </w:r>
       <w:r>
         <w:rPr>
           <w:rFonts w:ascii="Times New Roman" w:hAnsi="Times New Roman" w:cs="Times New Roman"/>
@@ -75,8 +73,9 @@
           <w:rFonts w:ascii="Times New Roman" w:hAnsi="Times New Roman" w:cs="Times New Roman"/>
           <w:sz w:val="24"/>
           <w:szCs w:val="24"/>
-        </w:rPr>
-        <w:t>-&gt; più foto per ogni anomalia</w:t>
+          <w:highlight w:val="green"/>
+        </w:rPr>
+        <w:t>FATTO</w:t>
       </w:r>
     </w:p>
     <w:p>
@@ -100,6 +99,14 @@
         </w:rPr>
         <w:t>Upload del layout di sfondo</w:t>
       </w:r>
+      <w:r>
+        <w:rPr>
+          <w:rFonts w:ascii="Times New Roman" w:hAnsi="Times New Roman" w:cs="Times New Roman"/>
+          <w:sz w:val="24"/>
+          <w:szCs w:val="24"/>
+        </w:rPr>
+        <w:t xml:space="preserve"> </w:t>
+      </w:r>
     </w:p>
     <w:p>
       <w:pPr>
@@ -114,23 +121,13 @@
           <w:szCs w:val="24"/>
         </w:rPr>
       </w:pPr>
-      <w:proofErr w:type="spellStart"/>
-      <w:r>
-        <w:rPr>
-          <w:rFonts w:ascii="Times New Roman" w:hAnsi="Times New Roman" w:cs="Times New Roman"/>
-          <w:sz w:val="24"/>
-          <w:szCs w:val="24"/>
-        </w:rPr>
-        <w:t>Screenshot</w:t>
-      </w:r>
-      <w:proofErr w:type="spellEnd"/>
-      <w:r>
-        <w:rPr>
-          <w:rFonts w:ascii="Times New Roman" w:hAnsi="Times New Roman" w:cs="Times New Roman"/>
-          <w:sz w:val="24"/>
-          <w:szCs w:val="24"/>
-        </w:rPr>
-        <w:t xml:space="preserve"> del reparto prima di salvare e usarlo come texture del reparto</w:t>
+      <w:r>
+        <w:rPr>
+          <w:rFonts w:ascii="Times New Roman" w:hAnsi="Times New Roman" w:cs="Times New Roman"/>
+          <w:sz w:val="24"/>
+          <w:szCs w:val="24"/>
+        </w:rPr>
+        <w:t>Screenshot del reparto prima di salvare e usarlo come texture del reparto</w:t>
       </w:r>
     </w:p>
     <w:p>
@@ -196,36 +193,8 @@
           <w:sz w:val="24"/>
           <w:szCs w:val="24"/>
         </w:rPr>
-        <w:t xml:space="preserve">Utilizzo del modello </w:t>
-      </w:r>
-      <w:proofErr w:type="spellStart"/>
-      <w:r>
-        <w:rPr>
-          <w:rFonts w:ascii="Times New Roman" w:hAnsi="Times New Roman" w:cs="Times New Roman"/>
-          <w:sz w:val="24"/>
-          <w:szCs w:val="24"/>
-        </w:rPr>
-        <w:t>stl</w:t>
-      </w:r>
-      <w:proofErr w:type="spellEnd"/>
-      <w:r>
-        <w:rPr>
-          <w:rFonts w:ascii="Times New Roman" w:hAnsi="Times New Roman" w:cs="Times New Roman"/>
-          <w:sz w:val="24"/>
-          <w:szCs w:val="24"/>
-        </w:rPr>
-        <w:t xml:space="preserve"> con proprietà </w:t>
-      </w:r>
-      <w:proofErr w:type="spellStart"/>
-      <w:r>
-        <w:rPr>
-          <w:rFonts w:ascii="Times New Roman" w:hAnsi="Times New Roman" w:cs="Times New Roman"/>
-          <w:sz w:val="24"/>
-          <w:szCs w:val="24"/>
-        </w:rPr>
-        <w:t>clickabili</w:t>
-      </w:r>
-      <w:proofErr w:type="spellEnd"/>
+        <w:t>Utilizzo del modello stl con proprietà clickabili</w:t>
+      </w:r>
     </w:p>
     <w:p>
       <w:pPr>
@@ -327,72 +296,8 @@
           <w:sz w:val="24"/>
           <w:szCs w:val="24"/>
         </w:rPr>
-        <w:t xml:space="preserve">Con file </w:t>
-      </w:r>
-      <w:proofErr w:type="spellStart"/>
-      <w:r>
-        <w:rPr>
-          <w:rFonts w:ascii="Times New Roman" w:hAnsi="Times New Roman" w:cs="Times New Roman"/>
-          <w:sz w:val="24"/>
-          <w:szCs w:val="24"/>
-        </w:rPr>
-        <w:t>direct</w:t>
-      </w:r>
-      <w:proofErr w:type="spellEnd"/>
-      <w:r>
-        <w:rPr>
-          <w:rFonts w:ascii="Times New Roman" w:hAnsi="Times New Roman" w:cs="Times New Roman"/>
-          <w:sz w:val="24"/>
-          <w:szCs w:val="24"/>
-        </w:rPr>
-        <w:t xml:space="preserve"> non funzionano le </w:t>
-      </w:r>
-      <w:proofErr w:type="spellStart"/>
-      <w:r>
-        <w:rPr>
-          <w:rFonts w:ascii="Times New Roman" w:hAnsi="Times New Roman" w:cs="Times New Roman"/>
-          <w:sz w:val="24"/>
-          <w:szCs w:val="24"/>
-        </w:rPr>
-        <w:t>advanced</w:t>
-      </w:r>
-      <w:proofErr w:type="spellEnd"/>
-      <w:r>
-        <w:rPr>
-          <w:rFonts w:ascii="Times New Roman" w:hAnsi="Times New Roman" w:cs="Times New Roman"/>
-          <w:sz w:val="24"/>
-          <w:szCs w:val="24"/>
-        </w:rPr>
-        <w:t xml:space="preserve"> options di </w:t>
-      </w:r>
-      <w:proofErr w:type="spellStart"/>
-      <w:r>
-        <w:rPr>
-          <w:rFonts w:ascii="Times New Roman" w:hAnsi="Times New Roman" w:cs="Times New Roman"/>
-          <w:sz w:val="24"/>
-          <w:szCs w:val="24"/>
-        </w:rPr>
-        <w:t>search</w:t>
-      </w:r>
-      <w:proofErr w:type="spellEnd"/>
-      <w:r>
-        <w:rPr>
-          <w:rFonts w:ascii="Times New Roman" w:hAnsi="Times New Roman" w:cs="Times New Roman"/>
-          <w:sz w:val="24"/>
-          <w:szCs w:val="24"/>
-        </w:rPr>
-        <w:t xml:space="preserve"> and </w:t>
-      </w:r>
-      <w:proofErr w:type="spellStart"/>
-      <w:r>
-        <w:rPr>
-          <w:rFonts w:ascii="Times New Roman" w:hAnsi="Times New Roman" w:cs="Times New Roman"/>
-          <w:sz w:val="24"/>
-          <w:szCs w:val="24"/>
-        </w:rPr>
-        <w:t>replace</w:t>
-      </w:r>
-      <w:proofErr w:type="spellEnd"/>
+        <w:t>Con file direct non funzionano le advanced options di search and replace</w:t>
+      </w:r>
     </w:p>
     <w:p>
       <w:pPr>
@@ -479,43 +384,7 @@
           <w:sz w:val="24"/>
           <w:szCs w:val="24"/>
         </w:rPr>
-        <w:t>con la funzione “</w:t>
-      </w:r>
-      <w:proofErr w:type="spellStart"/>
-      <w:r>
-        <w:rPr>
-          <w:rFonts w:ascii="Times New Roman" w:hAnsi="Times New Roman" w:cs="Times New Roman"/>
-          <w:sz w:val="24"/>
-          <w:szCs w:val="24"/>
-        </w:rPr>
-        <w:t>save</w:t>
-      </w:r>
-      <w:proofErr w:type="spellEnd"/>
-      <w:r>
-        <w:rPr>
-          <w:rFonts w:ascii="Times New Roman" w:hAnsi="Times New Roman" w:cs="Times New Roman"/>
-          <w:sz w:val="24"/>
-          <w:szCs w:val="24"/>
-        </w:rPr>
-        <w:t xml:space="preserve"> </w:t>
-      </w:r>
-      <w:proofErr w:type="spellStart"/>
-      <w:r>
-        <w:rPr>
-          <w:rFonts w:ascii="Times New Roman" w:hAnsi="Times New Roman" w:cs="Times New Roman"/>
-          <w:sz w:val="24"/>
-          <w:szCs w:val="24"/>
-        </w:rPr>
-        <w:t>as</w:t>
-      </w:r>
-      <w:proofErr w:type="spellEnd"/>
-      <w:r>
-        <w:rPr>
-          <w:rFonts w:ascii="Times New Roman" w:hAnsi="Times New Roman" w:cs="Times New Roman"/>
-          <w:sz w:val="24"/>
-          <w:szCs w:val="24"/>
-        </w:rPr>
-        <w:t xml:space="preserve">” </w:t>
+        <w:t xml:space="preserve">con la funzione “save as” </w:t>
       </w:r>
       <w:r>
         <w:rPr>
@@ -566,25 +435,32 @@
           <w:sz w:val="24"/>
           <w:szCs w:val="24"/>
         </w:rPr>
-        <w:t xml:space="preserve">Gestione web </w:t>
-      </w:r>
-      <w:proofErr w:type="spellStart"/>
-      <w:r>
-        <w:rPr>
-          <w:rFonts w:ascii="Times New Roman" w:hAnsi="Times New Roman" w:cs="Times New Roman"/>
-          <w:sz w:val="24"/>
-          <w:szCs w:val="24"/>
-        </w:rPr>
-        <w:t>grid</w:t>
-      </w:r>
-      <w:proofErr w:type="spellEnd"/>
-      <w:r>
-        <w:rPr>
-          <w:rFonts w:ascii="Times New Roman" w:hAnsi="Times New Roman" w:cs="Times New Roman"/>
-          <w:sz w:val="24"/>
-          <w:szCs w:val="24"/>
-        </w:rPr>
-        <w:t xml:space="preserve"> multipla</w:t>
+        <w:t>Gestione web grid multipla</w:t>
+      </w:r>
+      <w:r>
+        <w:rPr>
+          <w:rFonts w:ascii="Times New Roman" w:hAnsi="Times New Roman" w:cs="Times New Roman"/>
+          <w:sz w:val="24"/>
+          <w:szCs w:val="24"/>
+        </w:rPr>
+        <w:t xml:space="preserve"> </w:t>
+      </w:r>
+      <w:r>
+        <w:rPr>
+          <w:rFonts w:ascii="Times New Roman" w:hAnsi="Times New Roman" w:cs="Times New Roman"/>
+          <w:sz w:val="24"/>
+          <w:szCs w:val="24"/>
+        </w:rPr>
+        <w:t xml:space="preserve"> </w:t>
+      </w:r>
+      <w:r>
+        <w:rPr>
+          <w:rFonts w:ascii="Times New Roman" w:hAnsi="Times New Roman" w:cs="Times New Roman"/>
+          <w:sz w:val="24"/>
+          <w:szCs w:val="24"/>
+          <w:highlight w:val="green"/>
+        </w:rPr>
+        <w:t>FATTO</w:t>
       </w:r>
     </w:p>
     <w:sectPr>

</xml_diff>